<commit_message>
feat: adaptar diseño de login desde Axure - Javier
</commit_message>
<xml_diff>
--- a/Actividad 2 - Documento de formulación del proyecto.docx
+++ b/Actividad 2 - Documento de formulación del proyecto.docx
@@ -1648,7 +1648,7 @@
           <w:noProof/>
         </w:rPr>
         <w:drawing>
-          <wp:inline distT="0" distB="0" distL="0" distR="0" wp14:anchorId="2154E3A6" wp14:editId="2E0ED383">
+          <wp:inline distT="0" distB="0" distL="0" distR="0" wp14:anchorId="2154E3A6" wp14:editId="3A67A028">
             <wp:extent cx="3427730" cy="6710680"/>
             <wp:effectExtent l="0" t="0" r="1270" b="0"/>
             <wp:docPr id="1997177232" name="Imagen 13" descr="Diagrama&#10;&#10;El contenido generado por IA puede ser incorrecto."/>
@@ -5493,10 +5493,7 @@
         <w:lastRenderedPageBreak/>
         <w:t>Repositorio</w:t>
       </w:r>
-    </w:p>
-    <w:p>
-      <w:pPr>
-        <w:ind w:firstLine="0"/>
+      <w:r>
         <w:rPr>
           <w:rFonts w:ascii="Times New Roman" w:hAnsi="Times New Roman" w:cs="Times New Roman"/>
           <w:b/>
@@ -5504,7 +5501,8 @@
           <w:sz w:val="24"/>
           <w:szCs w:val="24"/>
         </w:rPr>
-      </w:pPr>
+        <w:t>:</w:t>
+      </w:r>
     </w:p>
     <w:p>
       <w:pPr>
@@ -5517,10 +5515,8 @@
           <w:szCs w:val="24"/>
         </w:rPr>
       </w:pPr>
-    </w:p>
-    <w:p>
-      <w:pPr>
-        <w:ind w:firstLine="0"/>
+      <w:proofErr w:type="gramStart"/>
+      <w:r>
         <w:rPr>
           <w:rFonts w:ascii="Times New Roman" w:hAnsi="Times New Roman" w:cs="Times New Roman"/>
           <w:b/>
@@ -5528,22 +5524,10 @@
           <w:sz w:val="24"/>
           <w:szCs w:val="24"/>
         </w:rPr>
-      </w:pPr>
-    </w:p>
-    <w:p>
-      <w:pPr>
-        <w:ind w:firstLine="0"/>
-        <w:rPr>
-          <w:rFonts w:ascii="Times New Roman" w:hAnsi="Times New Roman" w:cs="Times New Roman"/>
-          <w:sz w:val="24"/>
-          <w:szCs w:val="24"/>
-          <w:lang w:val="en-US"/>
-        </w:rPr>
-      </w:pPr>
-    </w:p>
-    <w:p>
-      <w:pPr>
-        <w:spacing w:line="480" w:lineRule="auto"/>
+        <w:t>Link</w:t>
+      </w:r>
+      <w:proofErr w:type="gramEnd"/>
+      <w:r>
         <w:rPr>
           <w:rFonts w:ascii="Times New Roman" w:hAnsi="Times New Roman" w:cs="Times New Roman"/>
           <w:b/>
@@ -5551,8 +5535,25 @@
           <w:sz w:val="24"/>
           <w:szCs w:val="24"/>
         </w:rPr>
-      </w:pPr>
-      <w:r>
+        <w:t xml:space="preserve">: </w:t>
+      </w:r>
+      <w:hyperlink r:id="rId11" w:history="1">
+        <w:r>
+          <w:rPr>
+            <w:rStyle w:val="Hipervnculo"/>
+            <w:rFonts w:ascii="Times New Roman" w:hAnsi="Times New Roman" w:cs="Times New Roman"/>
+            <w:b/>
+            <w:bCs/>
+            <w:sz w:val="24"/>
+            <w:szCs w:val="24"/>
+          </w:rPr>
+          <w:t>https://github.com/Javitovilla/gestor-resultados-medicos</w:t>
+        </w:r>
+      </w:hyperlink>
+    </w:p>
+    <w:p>
+      <w:pPr>
+        <w:ind w:firstLine="0"/>
         <w:rPr>
           <w:rFonts w:ascii="Times New Roman" w:hAnsi="Times New Roman" w:cs="Times New Roman"/>
           <w:b/>
@@ -5560,90 +5561,11 @@
           <w:sz w:val="24"/>
           <w:szCs w:val="24"/>
         </w:rPr>
-        <w:t>Conclusiones</w:t>
-      </w:r>
-    </w:p>
-    <w:p>
-      <w:pPr>
-        <w:spacing w:line="480" w:lineRule="auto"/>
-        <w:rPr>
-          <w:rFonts w:ascii="Times New Roman" w:hAnsi="Times New Roman" w:cs="Times New Roman"/>
-          <w:sz w:val="24"/>
-          <w:szCs w:val="24"/>
-        </w:rPr>
-      </w:pPr>
-      <w:r>
-        <w:rPr>
-          <w:rFonts w:ascii="Times New Roman" w:hAnsi="Times New Roman" w:cs="Times New Roman"/>
-          <w:sz w:val="24"/>
-          <w:szCs w:val="24"/>
-        </w:rPr>
-        <w:t>El proyecto representa una solución costo-efectiva para un problema sistémico en el sector salud colombiano. La metodología híbrida (tradicional + Kanban) garantiza control en la fase de planeación mientras mantiene flexibilidad para cambios. Los indicadores de éxito están alineados con necesidades reales de usuarios y posibilidades técnicas, asegurando impacto medible desde el primer trimestre de implementación.</w:t>
-      </w:r>
-    </w:p>
-    <w:p>
-      <w:pPr>
-        <w:ind w:firstLine="0"/>
-        <w:rPr>
-          <w:rFonts w:ascii="Times New Roman" w:hAnsi="Times New Roman" w:cs="Times New Roman"/>
-          <w:sz w:val="24"/>
-          <w:szCs w:val="24"/>
-        </w:rPr>
-      </w:pPr>
-    </w:p>
-    <w:p>
-      <w:pPr>
-        <w:ind w:firstLine="0"/>
-        <w:rPr>
-          <w:rFonts w:ascii="Times New Roman" w:hAnsi="Times New Roman" w:cs="Times New Roman"/>
-          <w:sz w:val="24"/>
-          <w:szCs w:val="24"/>
-        </w:rPr>
-      </w:pPr>
-    </w:p>
-    <w:p>
-      <w:pPr>
-        <w:ind w:firstLine="0"/>
-        <w:rPr>
-          <w:rFonts w:ascii="Times New Roman" w:hAnsi="Times New Roman" w:cs="Times New Roman"/>
-          <w:sz w:val="24"/>
-          <w:szCs w:val="24"/>
-        </w:rPr>
-      </w:pPr>
-    </w:p>
-    <w:p>
-      <w:pPr>
-        <w:ind w:firstLine="0"/>
-        <w:rPr>
-          <w:rFonts w:ascii="Times New Roman" w:hAnsi="Times New Roman" w:cs="Times New Roman"/>
-          <w:sz w:val="24"/>
-          <w:szCs w:val="24"/>
-        </w:rPr>
-      </w:pPr>
-    </w:p>
-    <w:p>
-      <w:pPr>
-        <w:ind w:firstLine="0"/>
-        <w:rPr>
-          <w:rFonts w:ascii="Times New Roman" w:hAnsi="Times New Roman" w:cs="Times New Roman"/>
-          <w:sz w:val="24"/>
-          <w:szCs w:val="24"/>
-        </w:rPr>
-      </w:pPr>
-    </w:p>
-    <w:p>
-      <w:pPr>
-        <w:ind w:firstLine="0"/>
-        <w:rPr>
-          <w:rFonts w:ascii="Times New Roman" w:hAnsi="Times New Roman" w:cs="Times New Roman"/>
-          <w:sz w:val="24"/>
-          <w:szCs w:val="24"/>
-        </w:rPr>
-      </w:pPr>
-    </w:p>
-    <w:p>
-      <w:pPr>
-        <w:ind w:firstLine="0"/>
+      </w:pPr>
+    </w:p>
+    <w:p>
+      <w:pPr>
+        <w:ind w:left="-426" w:firstLine="0"/>
         <w:rPr>
           <w:rFonts w:ascii="Times New Roman" w:hAnsi="Times New Roman" w:cs="Times New Roman"/>
           <w:b/>
@@ -5660,16 +5582,280 @@
           <w:sz w:val="24"/>
           <w:szCs w:val="24"/>
         </w:rPr>
+        <w:drawing>
+          <wp:inline distT="0" distB="0" distL="0" distR="0" wp14:anchorId="2B5B4F9A" wp14:editId="59F007FF">
+            <wp:extent cx="6563360" cy="3299460"/>
+            <wp:effectExtent l="0" t="0" r="8890" b="0"/>
+            <wp:docPr id="621161077" name="Imagen 1"/>
+            <wp:cNvGraphicFramePr>
+              <a:graphicFrameLocks xmlns:a="http://schemas.openxmlformats.org/drawingml/2006/main" noChangeAspect="1"/>
+            </wp:cNvGraphicFramePr>
+            <a:graphic xmlns:a="http://schemas.openxmlformats.org/drawingml/2006/main">
+              <a:graphicData uri="http://schemas.openxmlformats.org/drawingml/2006/picture">
+                <pic:pic xmlns:pic="http://schemas.openxmlformats.org/drawingml/2006/picture">
+                  <pic:nvPicPr>
+                    <pic:cNvPr id="621161077" name=""/>
+                    <pic:cNvPicPr/>
+                  </pic:nvPicPr>
+                  <pic:blipFill>
+                    <a:blip r:embed="rId12"/>
+                    <a:stretch>
+                      <a:fillRect/>
+                    </a:stretch>
+                  </pic:blipFill>
+                  <pic:spPr>
+                    <a:xfrm>
+                      <a:off x="0" y="0"/>
+                      <a:ext cx="6567116" cy="3301348"/>
+                    </a:xfrm>
+                    <a:prstGeom prst="rect">
+                      <a:avLst/>
+                    </a:prstGeom>
+                  </pic:spPr>
+                </pic:pic>
+              </a:graphicData>
+            </a:graphic>
+          </wp:inline>
+        </w:drawing>
+      </w:r>
+    </w:p>
+    <w:p>
+      <w:pPr>
+        <w:ind w:firstLine="0"/>
+        <w:rPr>
+          <w:rFonts w:ascii="Times New Roman" w:hAnsi="Times New Roman" w:cs="Times New Roman"/>
+          <w:b/>
+          <w:bCs/>
+          <w:sz w:val="24"/>
+          <w:szCs w:val="24"/>
+        </w:rPr>
+      </w:pPr>
+    </w:p>
+    <w:p>
+      <w:pPr>
+        <w:ind w:firstLine="0"/>
+        <w:rPr>
+          <w:rFonts w:ascii="Times New Roman" w:hAnsi="Times New Roman" w:cs="Times New Roman"/>
+          <w:b/>
+          <w:bCs/>
+          <w:sz w:val="24"/>
+          <w:szCs w:val="24"/>
+        </w:rPr>
+      </w:pPr>
+    </w:p>
+    <w:p>
+      <w:pPr>
+        <w:ind w:firstLine="0"/>
+        <w:rPr>
+          <w:rFonts w:ascii="Times New Roman" w:hAnsi="Times New Roman" w:cs="Times New Roman"/>
+          <w:b/>
+          <w:bCs/>
+          <w:sz w:val="24"/>
+          <w:szCs w:val="24"/>
+        </w:rPr>
+      </w:pPr>
+    </w:p>
+    <w:p>
+      <w:pPr>
+        <w:ind w:firstLine="0"/>
+        <w:rPr>
+          <w:rFonts w:ascii="Times New Roman" w:hAnsi="Times New Roman" w:cs="Times New Roman"/>
+          <w:b/>
+          <w:bCs/>
+          <w:sz w:val="24"/>
+          <w:szCs w:val="24"/>
+        </w:rPr>
+      </w:pPr>
+    </w:p>
+    <w:p>
+      <w:pPr>
+        <w:ind w:firstLine="0"/>
+        <w:rPr>
+          <w:rFonts w:ascii="Times New Roman" w:hAnsi="Times New Roman" w:cs="Times New Roman"/>
+          <w:sz w:val="24"/>
+          <w:szCs w:val="24"/>
+          <w:lang w:val="en-US"/>
+        </w:rPr>
+      </w:pPr>
+    </w:p>
+    <w:p>
+      <w:pPr>
+        <w:spacing w:line="480" w:lineRule="auto"/>
+        <w:rPr>
+          <w:rFonts w:ascii="Times New Roman" w:hAnsi="Times New Roman" w:cs="Times New Roman"/>
+          <w:b/>
+          <w:bCs/>
+          <w:sz w:val="24"/>
+          <w:szCs w:val="24"/>
+        </w:rPr>
+      </w:pPr>
+      <w:r>
+        <w:rPr>
+          <w:rFonts w:ascii="Times New Roman" w:hAnsi="Times New Roman" w:cs="Times New Roman"/>
+          <w:b/>
+          <w:bCs/>
+          <w:sz w:val="24"/>
+          <w:szCs w:val="24"/>
+        </w:rPr>
+        <w:lastRenderedPageBreak/>
+        <w:t>Conclusiones</w:t>
+      </w:r>
+    </w:p>
+    <w:p>
+      <w:pPr>
+        <w:spacing w:line="480" w:lineRule="auto"/>
+        <w:rPr>
+          <w:rFonts w:ascii="Times New Roman" w:hAnsi="Times New Roman" w:cs="Times New Roman"/>
+          <w:sz w:val="24"/>
+          <w:szCs w:val="24"/>
+        </w:rPr>
+      </w:pPr>
+      <w:r>
+        <w:rPr>
+          <w:rFonts w:ascii="Times New Roman" w:hAnsi="Times New Roman" w:cs="Times New Roman"/>
+          <w:sz w:val="24"/>
+          <w:szCs w:val="24"/>
+        </w:rPr>
+        <w:t>El proyecto representa una solución costo-efectiva para un problema sistémico en el sector salud colombiano. La metodología híbrida (tradicional + Kanban) garantiza control en la fase de planeación mientras mantiene flexibilidad para cambios. Los indicadores de éxito están alineados con necesidades reales de usuarios y posibilidades técnicas, asegurando impacto medible desde el primer trimestre de implementación.</w:t>
+      </w:r>
+    </w:p>
+    <w:p>
+      <w:pPr>
+        <w:ind w:firstLine="0"/>
+        <w:rPr>
+          <w:rFonts w:ascii="Times New Roman" w:hAnsi="Times New Roman" w:cs="Times New Roman"/>
+          <w:sz w:val="24"/>
+          <w:szCs w:val="24"/>
+        </w:rPr>
+      </w:pPr>
+    </w:p>
+    <w:p>
+      <w:pPr>
+        <w:ind w:firstLine="0"/>
+        <w:rPr>
+          <w:rFonts w:ascii="Times New Roman" w:hAnsi="Times New Roman" w:cs="Times New Roman"/>
+          <w:sz w:val="24"/>
+          <w:szCs w:val="24"/>
+        </w:rPr>
+      </w:pPr>
+    </w:p>
+    <w:p>
+      <w:pPr>
+        <w:ind w:firstLine="0"/>
+        <w:rPr>
+          <w:rFonts w:ascii="Times New Roman" w:hAnsi="Times New Roman" w:cs="Times New Roman"/>
+          <w:sz w:val="24"/>
+          <w:szCs w:val="24"/>
+        </w:rPr>
+      </w:pPr>
+    </w:p>
+    <w:p>
+      <w:pPr>
+        <w:ind w:firstLine="0"/>
+        <w:rPr>
+          <w:rFonts w:ascii="Times New Roman" w:hAnsi="Times New Roman" w:cs="Times New Roman"/>
+          <w:sz w:val="24"/>
+          <w:szCs w:val="24"/>
+        </w:rPr>
+      </w:pPr>
+    </w:p>
+    <w:p>
+      <w:pPr>
+        <w:ind w:firstLine="0"/>
+        <w:rPr>
+          <w:rFonts w:ascii="Times New Roman" w:hAnsi="Times New Roman" w:cs="Times New Roman"/>
+          <w:sz w:val="24"/>
+          <w:szCs w:val="24"/>
+        </w:rPr>
+      </w:pPr>
+    </w:p>
+    <w:p>
+      <w:pPr>
+        <w:ind w:firstLine="0"/>
+        <w:rPr>
+          <w:rFonts w:ascii="Times New Roman" w:hAnsi="Times New Roman" w:cs="Times New Roman"/>
+          <w:sz w:val="24"/>
+          <w:szCs w:val="24"/>
+        </w:rPr>
+      </w:pPr>
+    </w:p>
+    <w:p>
+      <w:pPr>
+        <w:ind w:firstLine="0"/>
+        <w:rPr>
+          <w:rFonts w:ascii="Times New Roman" w:hAnsi="Times New Roman" w:cs="Times New Roman"/>
+          <w:sz w:val="24"/>
+          <w:szCs w:val="24"/>
+        </w:rPr>
+      </w:pPr>
+    </w:p>
+    <w:p>
+      <w:pPr>
+        <w:ind w:firstLine="0"/>
+        <w:rPr>
+          <w:rFonts w:ascii="Times New Roman" w:hAnsi="Times New Roman" w:cs="Times New Roman"/>
+          <w:sz w:val="24"/>
+          <w:szCs w:val="24"/>
+        </w:rPr>
+      </w:pPr>
+    </w:p>
+    <w:p>
+      <w:pPr>
+        <w:ind w:firstLine="0"/>
+        <w:rPr>
+          <w:rFonts w:ascii="Times New Roman" w:hAnsi="Times New Roman" w:cs="Times New Roman"/>
+          <w:sz w:val="24"/>
+          <w:szCs w:val="24"/>
+        </w:rPr>
+      </w:pPr>
+    </w:p>
+    <w:p>
+      <w:pPr>
+        <w:ind w:firstLine="0"/>
+        <w:rPr>
+          <w:rFonts w:ascii="Times New Roman" w:hAnsi="Times New Roman" w:cs="Times New Roman"/>
+          <w:sz w:val="24"/>
+          <w:szCs w:val="24"/>
+        </w:rPr>
+      </w:pPr>
+    </w:p>
+    <w:p>
+      <w:pPr>
+        <w:ind w:firstLine="0"/>
+        <w:rPr>
+          <w:rFonts w:ascii="Times New Roman" w:hAnsi="Times New Roman" w:cs="Times New Roman"/>
+          <w:sz w:val="24"/>
+          <w:szCs w:val="24"/>
+        </w:rPr>
+      </w:pPr>
+    </w:p>
+    <w:p>
+      <w:pPr>
+        <w:spacing w:line="480" w:lineRule="auto"/>
+        <w:ind w:left="709" w:hanging="709"/>
+        <w:rPr>
+          <w:rFonts w:ascii="Times New Roman" w:hAnsi="Times New Roman" w:cs="Times New Roman"/>
+          <w:b/>
+          <w:bCs/>
+          <w:sz w:val="24"/>
+          <w:szCs w:val="24"/>
+        </w:rPr>
+      </w:pPr>
+      <w:r>
+        <w:rPr>
+          <w:rFonts w:ascii="Times New Roman" w:hAnsi="Times New Roman" w:cs="Times New Roman"/>
+          <w:b/>
+          <w:bCs/>
+          <w:sz w:val="24"/>
+          <w:szCs w:val="24"/>
+        </w:rPr>
         <w:lastRenderedPageBreak/>
         <w:t xml:space="preserve">Referencias </w:t>
       </w:r>
     </w:p>
     <w:p>
       <w:pPr>
-        <w:numPr>
-          <w:ilvl w:val="0"/>
-          <w:numId w:val="8"/>
-        </w:numPr>
+        <w:spacing w:line="480" w:lineRule="auto"/>
         <w:rPr>
           <w:rFonts w:ascii="Times New Roman" w:hAnsi="Times New Roman" w:cs="Times New Roman"/>
           <w:sz w:val="24"/>
@@ -5702,7 +5888,7 @@
         </w:rPr>
         <w:t>. </w:t>
       </w:r>
-      <w:hyperlink r:id="rId11" w:tgtFrame="_blank" w:history="1">
+      <w:hyperlink r:id="rId13" w:tgtFrame="_blank" w:history="1">
         <w:r>
           <w:rPr>
             <w:rStyle w:val="Hipervnculo"/>
@@ -5716,10 +5902,17 @@
     </w:p>
     <w:p>
       <w:pPr>
-        <w:numPr>
-          <w:ilvl w:val="0"/>
-          <w:numId w:val="8"/>
-        </w:numPr>
+        <w:spacing w:line="480" w:lineRule="auto"/>
+        <w:rPr>
+          <w:rFonts w:ascii="Times New Roman" w:hAnsi="Times New Roman" w:cs="Times New Roman"/>
+          <w:sz w:val="24"/>
+          <w:szCs w:val="24"/>
+        </w:rPr>
+      </w:pPr>
+    </w:p>
+    <w:p>
+      <w:pPr>
+        <w:spacing w:line="480" w:lineRule="auto"/>
         <w:rPr>
           <w:rFonts w:ascii="Times New Roman" w:hAnsi="Times New Roman" w:cs="Times New Roman"/>
           <w:sz w:val="24"/>
@@ -5766,10 +5959,17 @@
     </w:p>
     <w:p>
       <w:pPr>
-        <w:numPr>
-          <w:ilvl w:val="0"/>
-          <w:numId w:val="8"/>
-        </w:numPr>
+        <w:spacing w:line="480" w:lineRule="auto"/>
+        <w:rPr>
+          <w:rFonts w:ascii="Times New Roman" w:hAnsi="Times New Roman" w:cs="Times New Roman"/>
+          <w:sz w:val="24"/>
+          <w:szCs w:val="24"/>
+        </w:rPr>
+      </w:pPr>
+    </w:p>
+    <w:p>
+      <w:pPr>
+        <w:spacing w:line="480" w:lineRule="auto"/>
         <w:rPr>
           <w:rFonts w:ascii="Times New Roman" w:hAnsi="Times New Roman" w:cs="Times New Roman"/>
           <w:sz w:val="24"/>
@@ -5805,6 +6005,103 @@
     </w:p>
     <w:p>
       <w:pPr>
+        <w:spacing w:line="480" w:lineRule="auto"/>
+        <w:rPr>
+          <w:rFonts w:ascii="Times New Roman" w:hAnsi="Times New Roman" w:cs="Times New Roman"/>
+          <w:sz w:val="24"/>
+          <w:szCs w:val="24"/>
+        </w:rPr>
+      </w:pPr>
+    </w:p>
+    <w:p>
+      <w:pPr>
+        <w:spacing w:line="480" w:lineRule="auto"/>
+        <w:ind w:left="709" w:firstLine="0"/>
+        <w:rPr>
+          <w:rFonts w:ascii="Times New Roman" w:hAnsi="Times New Roman" w:cs="Times New Roman"/>
+          <w:sz w:val="24"/>
+          <w:szCs w:val="24"/>
+        </w:rPr>
+      </w:pPr>
+      <w:r>
+        <w:rPr>
+          <w:rFonts w:ascii="Times New Roman" w:hAnsi="Times New Roman" w:cs="Times New Roman"/>
+          <w:sz w:val="24"/>
+          <w:szCs w:val="24"/>
+        </w:rPr>
+        <w:t>Pressman, R. S. (2021). Ingeniería de software. McGraw-Hill.</w:t>
+      </w:r>
+    </w:p>
+    <w:p>
+      <w:pPr>
+        <w:spacing w:line="480" w:lineRule="auto"/>
+        <w:ind w:left="709" w:firstLine="0"/>
+        <w:rPr>
+          <w:rFonts w:ascii="Times New Roman" w:hAnsi="Times New Roman" w:cs="Times New Roman"/>
+          <w:sz w:val="24"/>
+          <w:szCs w:val="24"/>
+        </w:rPr>
+      </w:pPr>
+    </w:p>
+    <w:p>
+      <w:pPr>
+        <w:spacing w:line="480" w:lineRule="auto"/>
+        <w:rPr>
+          <w:rFonts w:ascii="Times New Roman" w:hAnsi="Times New Roman" w:cs="Times New Roman"/>
+          <w:sz w:val="24"/>
+          <w:szCs w:val="24"/>
+        </w:rPr>
+      </w:pPr>
+      <w:r>
+        <w:rPr>
+          <w:rFonts w:ascii="Times New Roman" w:hAnsi="Times New Roman" w:cs="Times New Roman"/>
+          <w:sz w:val="24"/>
+          <w:szCs w:val="24"/>
+        </w:rPr>
+        <w:t>Omaña, M. (2012). Manufactura esbelta: una contribución para el desarrollo de software con calidad. Red Enlace, 14-18.</w:t>
+      </w:r>
+    </w:p>
+    <w:p>
+      <w:pPr>
+        <w:spacing w:line="480" w:lineRule="auto"/>
+        <w:rPr>
+          <w:rFonts w:ascii="Times New Roman" w:hAnsi="Times New Roman" w:cs="Times New Roman"/>
+          <w:sz w:val="24"/>
+          <w:szCs w:val="24"/>
+        </w:rPr>
+      </w:pPr>
+    </w:p>
+    <w:p>
+      <w:pPr>
+        <w:spacing w:line="480" w:lineRule="auto"/>
+        <w:ind w:left="709" w:firstLine="0"/>
+        <w:rPr>
+          <w:rFonts w:ascii="Times New Roman" w:hAnsi="Times New Roman" w:cs="Times New Roman"/>
+          <w:sz w:val="24"/>
+          <w:szCs w:val="24"/>
+        </w:rPr>
+      </w:pPr>
+      <w:r>
+        <w:rPr>
+          <w:rFonts w:ascii="Times New Roman" w:hAnsi="Times New Roman" w:cs="Times New Roman"/>
+          <w:sz w:val="24"/>
+          <w:szCs w:val="24"/>
+        </w:rPr>
+        <w:t>Sommerville, I. (2005). Ingeniería del software. Pearson.</w:t>
+      </w:r>
+    </w:p>
+    <w:p>
+      <w:pPr>
+        <w:ind w:left="720" w:firstLine="0"/>
+        <w:rPr>
+          <w:rFonts w:ascii="Times New Roman" w:hAnsi="Times New Roman" w:cs="Times New Roman"/>
+          <w:sz w:val="24"/>
+          <w:szCs w:val="24"/>
+        </w:rPr>
+      </w:pPr>
+    </w:p>
+    <w:p>
+      <w:pPr>
         <w:ind w:firstLine="0"/>
         <w:rPr>
           <w:rFonts w:ascii="Times New Roman" w:hAnsi="Times New Roman" w:cs="Times New Roman"/>
@@ -5814,7 +6111,7 @@
       </w:pPr>
     </w:p>
     <w:sectPr>
-      <w:headerReference w:type="default" r:id="rId12"/>
+      <w:headerReference w:type="default" r:id="rId14"/>
       <w:pgSz w:w="12240" w:h="15840" w:code="119"/>
       <w:pgMar w:top="1843" w:right="1440" w:bottom="1440" w:left="1440" w:header="709" w:footer="709" w:gutter="0"/>
       <w:cols w:space="708"/>
@@ -5884,6 +6181,7 @@
         <w:docPartUnique/>
       </w:docPartObj>
     </w:sdtPr>
+    <w:sdtEndPr/>
     <w:sdtContent>
       <w:p>
         <w:pPr>

</xml_diff>